<commit_message>
added image-seen indicators for UX
</commit_message>
<xml_diff>
--- a/public/adamMackintoshResumeApr2018.docx
+++ b/public/adamMackintoshResumeApr2018.docx
@@ -520,7 +520,7 @@
                 <w:szCs w:val="24"/>
                 <w:rtl w:val="0"/>
               </w:rPr>
-              <w:t xml:space="preserve">12/2016 - 01/2018</w:t>
+              <w:t xml:space="preserve">12/2016 - present</w:t>
             </w:r>
           </w:p>
           <w:p>
@@ -540,7 +540,7 @@
                 <w:szCs w:val="24"/>
                 <w:rtl w:val="0"/>
               </w:rPr>
-              <w:t xml:space="preserve">Ladysmith, BC</w:t>
+              <w:t xml:space="preserve">Nanaimo, BC</w:t>
             </w:r>
           </w:p>
         </w:tc>

</xml_diff>